<commit_message>
add adobe products to CV
</commit_message>
<xml_diff>
--- a/PDFs/Schweiker_CV_11_27.docx
+++ b/PDFs/Schweiker_CV_11_27.docx
@@ -1460,23 +1460,30 @@
           <w:rFonts w:ascii="Garamond" w:eastAsia="Times New Roman" w:hAnsi="Garamond" w:cs="Times New Roman"/>
           <w:color w:val="595959" w:themeColor="text1" w:themeTint="A6"/>
         </w:rPr>
-        <w:t xml:space="preserve">, calculated accuracy of sensors and found corrections for misaligned stations. Created maps using R, QGIS, and </w:t>
-      </w:r>
-      <w:proofErr w:type="spellStart"/>
-      <w:r>
-        <w:rPr>
-          <w:rFonts w:ascii="Garamond" w:eastAsia="Times New Roman" w:hAnsi="Garamond" w:cs="Times New Roman"/>
-          <w:color w:val="595959" w:themeColor="text1" w:themeTint="A6"/>
-        </w:rPr>
-        <w:t>Inkscape</w:t>
-      </w:r>
-      <w:proofErr w:type="spellEnd"/>
-      <w:r>
-        <w:rPr>
-          <w:rFonts w:ascii="Garamond" w:eastAsia="Times New Roman" w:hAnsi="Garamond" w:cs="Times New Roman"/>
-          <w:color w:val="595959" w:themeColor="text1" w:themeTint="A6"/>
-        </w:rPr>
-        <w:t>, created marketing materials (white papers and brochures), made UI/UX mockups.</w:t>
+        <w:t xml:space="preserve">, calculated accuracy of sensors and found corrections for misaligned stations. Created </w:t>
+      </w:r>
+      <w:r>
+        <w:rPr>
+          <w:rFonts w:ascii="Garamond" w:eastAsia="Times New Roman" w:hAnsi="Garamond" w:cs="Times New Roman"/>
+          <w:color w:val="595959" w:themeColor="text1" w:themeTint="A6"/>
+        </w:rPr>
+        <w:t>maps using R, QGIS, and Illustrator</w:t>
+      </w:r>
+      <w:r>
+        <w:rPr>
+          <w:rFonts w:ascii="Garamond" w:eastAsia="Times New Roman" w:hAnsi="Garamond" w:cs="Times New Roman"/>
+          <w:color w:val="595959" w:themeColor="text1" w:themeTint="A6"/>
+        </w:rPr>
+        <w:t xml:space="preserve">, created </w:t>
+      </w:r>
+      <w:bookmarkStart w:id="0" w:name="_GoBack"/>
+      <w:bookmarkEnd w:id="0"/>
+      <w:r>
+        <w:rPr>
+          <w:rFonts w:ascii="Garamond" w:eastAsia="Times New Roman" w:hAnsi="Garamond" w:cs="Times New Roman"/>
+          <w:color w:val="595959" w:themeColor="text1" w:themeTint="A6"/>
+        </w:rPr>
+        <w:t>marketing materials (white papers and brochures), made UI/UX mockups.</w:t>
       </w:r>
     </w:p>
     <w:p>
@@ -6088,8 +6095,6 @@
           <w:u w:val="single"/>
         </w:rPr>
       </w:pPr>
-      <w:bookmarkStart w:id="0" w:name="_GoBack"/>
-      <w:bookmarkEnd w:id="0"/>
       <w:r>
         <w:rPr>
           <w:rFonts w:ascii="Garamond" w:hAnsi="Garamond"/>
@@ -8143,6 +8148,67 @@
           <w:szCs w:val="18"/>
         </w:rPr>
       </w:pPr>
+    </w:p>
+    <w:p>
+      <w:pPr>
+        <w:pStyle w:val="ListParagraph"/>
+        <w:rPr>
+          <w:rFonts w:ascii="Garamond" w:hAnsi="Garamond"/>
+          <w:color w:val="595959" w:themeColor="text1" w:themeTint="A6"/>
+        </w:rPr>
+      </w:pPr>
+      <w:r>
+        <w:rPr>
+          <w:rFonts w:ascii="Garamond" w:hAnsi="Garamond"/>
+          <w:color w:val="595959" w:themeColor="text1" w:themeTint="A6"/>
+        </w:rPr>
+        <w:t>Adobe Illustrator, Photoshop, InDesign</w:t>
+      </w:r>
+      <w:r>
+        <w:rPr>
+          <w:rFonts w:ascii="Garamond" w:hAnsi="Garamond"/>
+          <w:color w:val="595959" w:themeColor="text1" w:themeTint="A6"/>
+        </w:rPr>
+        <w:tab/>
+      </w:r>
+      <w:r>
+        <w:rPr>
+          <w:rFonts w:ascii="Garamond" w:hAnsi="Garamond"/>
+          <w:color w:val="595959" w:themeColor="text1" w:themeTint="A6"/>
+        </w:rPr>
+        <w:tab/>
+      </w:r>
+      <w:r>
+        <w:rPr>
+          <w:rFonts w:ascii="Garamond" w:hAnsi="Garamond"/>
+          <w:color w:val="595959" w:themeColor="text1" w:themeTint="A6"/>
+        </w:rPr>
+        <w:tab/>
+      </w:r>
+      <w:r>
+        <w:rPr>
+          <w:rFonts w:ascii="Garamond" w:hAnsi="Garamond"/>
+          <w:color w:val="595959" w:themeColor="text1" w:themeTint="A6"/>
+        </w:rPr>
+        <w:tab/>
+        <w:t xml:space="preserve">          </w:t>
+      </w:r>
+      <w:proofErr w:type="spellStart"/>
+      <w:r>
+        <w:rPr>
+          <w:rFonts w:ascii="Garamond" w:hAnsi="Garamond"/>
+          <w:color w:val="595959" w:themeColor="text1" w:themeTint="A6"/>
+        </w:rPr>
+        <w:t>VocaliD</w:t>
+      </w:r>
+      <w:proofErr w:type="spellEnd"/>
+      <w:r>
+        <w:rPr>
+          <w:rFonts w:ascii="Garamond" w:hAnsi="Garamond"/>
+          <w:color w:val="595959" w:themeColor="text1" w:themeTint="A6"/>
+        </w:rPr>
+        <w:t xml:space="preserve"> and self-taught</w:t>
+      </w:r>
     </w:p>
     <w:p>
       <w:pPr>
@@ -10190,7 +10256,7 @@
         <w:noProof/>
         <w:color w:val="808080" w:themeColor="background1" w:themeShade="80"/>
       </w:rPr>
-      <w:t>6</w:t>
+      <w:t>4</w:t>
     </w:r>
     <w:r>
       <w:rPr>

</xml_diff>